<commit_message>
partial fixed according to the requirements
</commit_message>
<xml_diff>
--- a/AVTOREFERAT.docx
+++ b/AVTOREFERAT.docx
@@ -1,6 +1,6 @@
 
 <file path=word/document.xml><?xml version="1.0" encoding="utf-8"?>
-<w:document xmlns:wpc="http://schemas.microsoft.com/office/word/2010/wordprocessingCanvas" xmlns:cx="http://schemas.microsoft.com/office/drawing/2014/chartex" xmlns:mc="http://schemas.openxmlformats.org/markup-compatibility/2006" xmlns:o="urn:schemas-microsoft-com:office:office" xmlns:r="http://schemas.openxmlformats.org/officeDocument/2006/relationships" xmlns:m="http://schemas.openxmlformats.org/officeDocument/2006/math" xmlns:v="urn:schemas-microsoft-com:vml" xmlns:wp14="http://schemas.microsoft.com/office/word/2010/wordprocessingDrawing" xmlns:wp="http://schemas.openxmlformats.org/drawingml/2006/wordprocessingDrawing" xmlns:w10="urn:schemas-microsoft-com:office:word" xmlns:w="http://schemas.openxmlformats.org/wordprocessingml/2006/main" xmlns:w14="http://schemas.microsoft.com/office/word/2010/wordml" xmlns:w15="http://schemas.microsoft.com/office/word/2012/wordml" xmlns:w16se="http://schemas.microsoft.com/office/word/2015/wordml/symex" xmlns:wpg="http://schemas.microsoft.com/office/word/2010/wordprocessingGroup" xmlns:wpi="http://schemas.microsoft.com/office/word/2010/wordprocessingInk" xmlns:wne="http://schemas.microsoft.com/office/word/2006/wordml" xmlns:wps="http://schemas.microsoft.com/office/word/2010/wordprocessingShape" mc:Ignorable="w14 w15 w16se wp14">
+<w:document xmlns:wpc="http://schemas.microsoft.com/office/word/2010/wordprocessingCanvas" xmlns:cx="http://schemas.microsoft.com/office/drawing/2014/chartex" xmlns:cx1="http://schemas.microsoft.com/office/drawing/2015/9/8/chartex" xmlns:cx2="http://schemas.microsoft.com/office/drawing/2015/10/21/chartex" xmlns:cx3="http://schemas.microsoft.com/office/drawing/2016/5/9/chartex" xmlns:cx4="http://schemas.microsoft.com/office/drawing/2016/5/10/chartex" xmlns:cx5="http://schemas.microsoft.com/office/drawing/2016/5/11/chartex" xmlns:cx6="http://schemas.microsoft.com/office/drawing/2016/5/12/chartex" xmlns:cx7="http://schemas.microsoft.com/office/drawing/2016/5/13/chartex" xmlns:cx8="http://schemas.microsoft.com/office/drawing/2016/5/14/chartex" xmlns:mc="http://schemas.openxmlformats.org/markup-compatibility/2006" xmlns:aink="http://schemas.microsoft.com/office/drawing/2016/ink" xmlns:am3d="http://schemas.microsoft.com/office/drawing/2017/model3d" xmlns:o="urn:schemas-microsoft-com:office:office" xmlns:r="http://schemas.openxmlformats.org/officeDocument/2006/relationships" xmlns:m="http://schemas.openxmlformats.org/officeDocument/2006/math" xmlns:v="urn:schemas-microsoft-com:vml" xmlns:wp14="http://schemas.microsoft.com/office/word/2010/wordprocessingDrawing" xmlns:wp="http://schemas.openxmlformats.org/drawingml/2006/wordprocessingDrawing" xmlns:w10="urn:schemas-microsoft-com:office:word" xmlns:w="http://schemas.openxmlformats.org/wordprocessingml/2006/main" xmlns:w14="http://schemas.microsoft.com/office/word/2010/wordml" xmlns:w15="http://schemas.microsoft.com/office/word/2012/wordml" xmlns:w16cid="http://schemas.microsoft.com/office/word/2016/wordml/cid" xmlns:w16se="http://schemas.microsoft.com/office/word/2015/wordml/symex" xmlns:wpg="http://schemas.microsoft.com/office/word/2010/wordprocessingGroup" xmlns:wpi="http://schemas.microsoft.com/office/word/2010/wordprocessingInk" xmlns:wne="http://schemas.microsoft.com/office/word/2006/wordml" xmlns:wps="http://schemas.microsoft.com/office/word/2010/wordprocessingShape" mc:Ignorable="w14 w15 w16se w16cid wp14">
   <w:body>
     <w:p>
       <w:pPr>
@@ -1630,7 +1630,7 @@
           <w:sz w:val="28"/>
           <w:szCs w:val="28"/>
         </w:rPr>
-        <w:t xml:space="preserve">– </w:t>
+        <w:t>1. </w:t>
       </w:r>
       <w:r>
         <w:rPr>
@@ -1760,8 +1760,10 @@
           <w:sz w:val="28"/>
           <w:szCs w:val="28"/>
         </w:rPr>
-        <w:t xml:space="preserve">– </w:t>
-      </w:r>
+        <w:t>2. </w:t>
+      </w:r>
+      <w:bookmarkStart w:id="0" w:name="_GoBack"/>
+      <w:bookmarkEnd w:id="0"/>
       <w:r>
         <w:rPr>
           <w:rFonts w:ascii="Times New Roman" w:eastAsia="Times New Roman" w:hAnsi="Times New Roman" w:cs="Times New Roman"/>
@@ -2034,7 +2036,25 @@
           <w:sz w:val="28"/>
           <w:szCs w:val="28"/>
         </w:rPr>
-        <w:t>– cоставить базу данных из примеров, характерных для данной задачи;</w:t>
+        <w:t>–</w:t>
+      </w:r>
+      <w:r>
+        <w:rPr>
+          <w:rFonts w:ascii="Times New Roman" w:eastAsia="Times New Roman" w:hAnsi="Times New Roman" w:cs="Times New Roman"/>
+          <w:color w:val="000000" w:themeColor="text1"/>
+          <w:sz w:val="28"/>
+          <w:szCs w:val="28"/>
+        </w:rPr>
+        <w:t> </w:t>
+      </w:r>
+      <w:r>
+        <w:rPr>
+          <w:rFonts w:ascii="Times New Roman" w:eastAsia="Times New Roman" w:hAnsi="Times New Roman" w:cs="Times New Roman"/>
+          <w:color w:val="000000" w:themeColor="text1"/>
+          <w:sz w:val="28"/>
+          <w:szCs w:val="28"/>
+        </w:rPr>
+        <w:t>cоставить базу данных из примеров, характерных для данной задачи;</w:t>
       </w:r>
     </w:p>
     <w:p>
@@ -2056,7 +2076,34 @@
           <w:sz w:val="28"/>
           <w:szCs w:val="28"/>
         </w:rPr>
-        <w:t>– разбить всю совокупность данных на два множества: обучающее и тестовое;</w:t>
+        <w:t>–</w:t>
+      </w:r>
+      <w:r>
+        <w:rPr>
+          <w:rFonts w:ascii="Times New Roman" w:eastAsia="Times New Roman" w:hAnsi="Times New Roman" w:cs="Times New Roman"/>
+          <w:color w:val="000000" w:themeColor="text1"/>
+          <w:sz w:val="28"/>
+          <w:szCs w:val="28"/>
+        </w:rPr>
+        <w:t> </w:t>
+      </w:r>
+      <w:r>
+        <w:rPr>
+          <w:rFonts w:ascii="Times New Roman" w:eastAsia="Times New Roman" w:hAnsi="Times New Roman" w:cs="Times New Roman"/>
+          <w:color w:val="000000" w:themeColor="text1"/>
+          <w:sz w:val="28"/>
+          <w:szCs w:val="28"/>
+        </w:rPr>
+        <w:t>разбить всю совокупность данных на два множества: обучающее и тестовое</w:t>
+      </w:r>
+      <w:r>
+        <w:rPr>
+          <w:rFonts w:ascii="Times New Roman" w:eastAsia="Times New Roman" w:hAnsi="Times New Roman" w:cs="Times New Roman"/>
+          <w:color w:val="000000" w:themeColor="text1"/>
+          <w:sz w:val="28"/>
+          <w:szCs w:val="28"/>
+        </w:rPr>
+        <w:t>.</w:t>
       </w:r>
     </w:p>
     <w:p>
@@ -2078,7 +2125,25 @@
           <w:sz w:val="28"/>
           <w:szCs w:val="28"/>
         </w:rPr>
-        <w:t>2. Предварительная обработка:</w:t>
+        <w:t>2.</w:t>
+      </w:r>
+      <w:r>
+        <w:rPr>
+          <w:rFonts w:ascii="Times New Roman" w:eastAsia="Times New Roman" w:hAnsi="Times New Roman" w:cs="Times New Roman"/>
+          <w:color w:val="000000" w:themeColor="text1"/>
+          <w:sz w:val="28"/>
+          <w:szCs w:val="28"/>
+        </w:rPr>
+        <w:t> </w:t>
+      </w:r>
+      <w:r>
+        <w:rPr>
+          <w:rFonts w:ascii="Times New Roman" w:eastAsia="Times New Roman" w:hAnsi="Times New Roman" w:cs="Times New Roman"/>
+          <w:color w:val="000000" w:themeColor="text1"/>
+          <w:sz w:val="28"/>
+          <w:szCs w:val="28"/>
+        </w:rPr>
+        <w:t>Предварительная обработка:</w:t>
       </w:r>
     </w:p>
     <w:p>
@@ -2100,7 +2165,25 @@
           <w:sz w:val="28"/>
           <w:szCs w:val="28"/>
         </w:rPr>
-        <w:t>– Выбрать систему признаков, характерных для данной задачи, и преобразовать данные соответствующим образом для подачи на вход сети (нормировка, стандартизация и т.д.). В результате желательно получить линейно отделяемое пространство множества образцов.</w:t>
+        <w:t>–</w:t>
+      </w:r>
+      <w:r>
+        <w:rPr>
+          <w:rFonts w:ascii="Times New Roman" w:eastAsia="Times New Roman" w:hAnsi="Times New Roman" w:cs="Times New Roman"/>
+          <w:color w:val="000000" w:themeColor="text1"/>
+          <w:sz w:val="28"/>
+          <w:szCs w:val="28"/>
+        </w:rPr>
+        <w:t> в</w:t>
+      </w:r>
+      <w:r>
+        <w:rPr>
+          <w:rFonts w:ascii="Times New Roman" w:eastAsia="Times New Roman" w:hAnsi="Times New Roman" w:cs="Times New Roman"/>
+          <w:color w:val="000000" w:themeColor="text1"/>
+          <w:sz w:val="28"/>
+          <w:szCs w:val="28"/>
+        </w:rPr>
+        <w:t>ыбрать систему признаков, характерных для данной задачи, и преобразовать данные соответствующим образом для подачи на вход сети (нормировка, стандартизация и т.д.). В результате желательно получить линейно отделяемое пространство множества образцов.</w:t>
       </w:r>
     </w:p>
     <w:p>
@@ -2122,7 +2205,25 @@
           <w:sz w:val="28"/>
           <w:szCs w:val="28"/>
         </w:rPr>
-        <w:t>– Выбрать систему кодирования выходных значений (классическое кодирование, 2 на 2 кодирование и т.д.).</w:t>
+        <w:t>–</w:t>
+      </w:r>
+      <w:r>
+        <w:rPr>
+          <w:rFonts w:ascii="Times New Roman" w:eastAsia="Times New Roman" w:hAnsi="Times New Roman" w:cs="Times New Roman"/>
+          <w:color w:val="000000" w:themeColor="text1"/>
+          <w:sz w:val="28"/>
+          <w:szCs w:val="28"/>
+        </w:rPr>
+        <w:t> в</w:t>
+      </w:r>
+      <w:r>
+        <w:rPr>
+          <w:rFonts w:ascii="Times New Roman" w:eastAsia="Times New Roman" w:hAnsi="Times New Roman" w:cs="Times New Roman"/>
+          <w:color w:val="000000" w:themeColor="text1"/>
+          <w:sz w:val="28"/>
+          <w:szCs w:val="28"/>
+        </w:rPr>
+        <w:t>ыбрать систему кодирования выходных значений (классическое кодирование, 2 на 2 кодирование и т.д.).</w:t>
       </w:r>
     </w:p>
     <w:p>
@@ -2168,7 +2269,27 @@
           <w:sz w:val="28"/>
           <w:szCs w:val="28"/>
         </w:rPr>
-        <w:t>– выбрать топологию сети: количество слоев, число нейронов в слоях и т.д.</w:t>
+        <w:t>–</w:t>
+      </w:r>
+      <w:r>
+        <w:rPr>
+          <w:rFonts w:ascii="Times New Roman" w:eastAsia="Times New Roman" w:hAnsi="Times New Roman" w:cs="Times New Roman"/>
+          <w:color w:val="000000" w:themeColor="text1"/>
+          <w:spacing w:val="-4"/>
+          <w:sz w:val="28"/>
+          <w:szCs w:val="28"/>
+        </w:rPr>
+        <w:t> </w:t>
+      </w:r>
+      <w:r>
+        <w:rPr>
+          <w:rFonts w:ascii="Times New Roman" w:eastAsia="Times New Roman" w:hAnsi="Times New Roman" w:cs="Times New Roman"/>
+          <w:color w:val="000000" w:themeColor="text1"/>
+          <w:spacing w:val="-4"/>
+          <w:sz w:val="28"/>
+          <w:szCs w:val="28"/>
+        </w:rPr>
+        <w:t>выбрать топологию сети: количество слоев, число нейронов в слоях и т.д.</w:t>
       </w:r>
     </w:p>
     <w:p>
@@ -2190,7 +2311,25 @@
           <w:sz w:val="28"/>
           <w:szCs w:val="28"/>
         </w:rPr>
-        <w:t>– выбрать функцию активации нейронов;</w:t>
+        <w:t>–</w:t>
+      </w:r>
+      <w:r>
+        <w:rPr>
+          <w:rFonts w:ascii="Times New Roman" w:eastAsia="Times New Roman" w:hAnsi="Times New Roman" w:cs="Times New Roman"/>
+          <w:color w:val="000000" w:themeColor="text1"/>
+          <w:sz w:val="28"/>
+          <w:szCs w:val="28"/>
+        </w:rPr>
+        <w:t> </w:t>
+      </w:r>
+      <w:r>
+        <w:rPr>
+          <w:rFonts w:ascii="Times New Roman" w:eastAsia="Times New Roman" w:hAnsi="Times New Roman" w:cs="Times New Roman"/>
+          <w:color w:val="000000" w:themeColor="text1"/>
+          <w:sz w:val="28"/>
+          <w:szCs w:val="28"/>
+        </w:rPr>
+        <w:t>выбрать функцию активации нейронов;</w:t>
       </w:r>
     </w:p>
     <w:p>
@@ -2212,7 +2351,25 @@
           <w:sz w:val="28"/>
           <w:szCs w:val="28"/>
         </w:rPr>
-        <w:t>– выбрать алгоритм обучения сети;</w:t>
+        <w:t>–</w:t>
+      </w:r>
+      <w:r>
+        <w:rPr>
+          <w:rFonts w:ascii="Times New Roman" w:eastAsia="Times New Roman" w:hAnsi="Times New Roman" w:cs="Times New Roman"/>
+          <w:color w:val="000000" w:themeColor="text1"/>
+          <w:sz w:val="28"/>
+          <w:szCs w:val="28"/>
+        </w:rPr>
+        <w:t> </w:t>
+      </w:r>
+      <w:r>
+        <w:rPr>
+          <w:rFonts w:ascii="Times New Roman" w:eastAsia="Times New Roman" w:hAnsi="Times New Roman" w:cs="Times New Roman"/>
+          <w:color w:val="000000" w:themeColor="text1"/>
+          <w:sz w:val="28"/>
+          <w:szCs w:val="28"/>
+        </w:rPr>
+        <w:t>выбрать алгоритм обучения сети;</w:t>
       </w:r>
     </w:p>
     <w:p>
@@ -2234,7 +2391,25 @@
           <w:sz w:val="28"/>
           <w:szCs w:val="28"/>
         </w:rPr>
-        <w:t>– оценить качество работы сети на основе подтверждающего множества или другому критерию, оптимизировать архитектуру (уменьшение весов, прореживание пространства признаков);</w:t>
+        <w:t>–</w:t>
+      </w:r>
+      <w:r>
+        <w:rPr>
+          <w:rFonts w:ascii="Times New Roman" w:eastAsia="Times New Roman" w:hAnsi="Times New Roman" w:cs="Times New Roman"/>
+          <w:color w:val="000000" w:themeColor="text1"/>
+          <w:sz w:val="28"/>
+          <w:szCs w:val="28"/>
+        </w:rPr>
+        <w:t> </w:t>
+      </w:r>
+      <w:r>
+        <w:rPr>
+          <w:rFonts w:ascii="Times New Roman" w:eastAsia="Times New Roman" w:hAnsi="Times New Roman" w:cs="Times New Roman"/>
+          <w:color w:val="000000" w:themeColor="text1"/>
+          <w:sz w:val="28"/>
+          <w:szCs w:val="28"/>
+        </w:rPr>
+        <w:t>оценить качество работы сети на основе подтверждающего множества или другому критерию, оптимизировать архитектуру (уменьшение весов, прореживание пространства признаков);</w:t>
       </w:r>
     </w:p>
     <w:p>
@@ -2256,7 +2431,25 @@
           <w:sz w:val="28"/>
           <w:szCs w:val="28"/>
         </w:rPr>
-        <w:t>– остановится на варианте сети, который обеспечивает наилучшую способность к обобщению и оценить качество работы по тестовому множеству.</w:t>
+        <w:t>–</w:t>
+      </w:r>
+      <w:r>
+        <w:rPr>
+          <w:rFonts w:ascii="Times New Roman" w:eastAsia="Times New Roman" w:hAnsi="Times New Roman" w:cs="Times New Roman"/>
+          <w:color w:val="000000" w:themeColor="text1"/>
+          <w:sz w:val="28"/>
+          <w:szCs w:val="28"/>
+        </w:rPr>
+        <w:t> </w:t>
+      </w:r>
+      <w:r>
+        <w:rPr>
+          <w:rFonts w:ascii="Times New Roman" w:eastAsia="Times New Roman" w:hAnsi="Times New Roman" w:cs="Times New Roman"/>
+          <w:color w:val="000000" w:themeColor="text1"/>
+          <w:sz w:val="28"/>
+          <w:szCs w:val="28"/>
+        </w:rPr>
+        <w:t>остановится на варианте сети, который обеспечивает наилучшую способность к обобщению и оценить качество работы по тестовому множеству.</w:t>
       </w:r>
     </w:p>
     <w:p>
@@ -2278,7 +2471,25 @@
           <w:sz w:val="28"/>
           <w:szCs w:val="28"/>
         </w:rPr>
-        <w:t>4. Использование и диагностика:</w:t>
+        <w:t>4.</w:t>
+      </w:r>
+      <w:r>
+        <w:rPr>
+          <w:rFonts w:ascii="Times New Roman" w:eastAsia="Times New Roman" w:hAnsi="Times New Roman" w:cs="Times New Roman"/>
+          <w:color w:val="000000" w:themeColor="text1"/>
+          <w:sz w:val="28"/>
+          <w:szCs w:val="28"/>
+        </w:rPr>
+        <w:t> </w:t>
+      </w:r>
+      <w:r>
+        <w:rPr>
+          <w:rFonts w:ascii="Times New Roman" w:eastAsia="Times New Roman" w:hAnsi="Times New Roman" w:cs="Times New Roman"/>
+          <w:color w:val="000000" w:themeColor="text1"/>
+          <w:sz w:val="28"/>
+          <w:szCs w:val="28"/>
+        </w:rPr>
+        <w:t>Использование и диагностика:</w:t>
       </w:r>
     </w:p>
     <w:p>
@@ -2300,7 +2511,25 @@
           <w:sz w:val="28"/>
           <w:szCs w:val="28"/>
         </w:rPr>
-        <w:t>– убедится, что сеть дает требуемую точность классификации (число неправильно распознанных примеров мало);</w:t>
+        <w:t>–</w:t>
+      </w:r>
+      <w:r>
+        <w:rPr>
+          <w:rFonts w:ascii="Times New Roman" w:eastAsia="Times New Roman" w:hAnsi="Times New Roman" w:cs="Times New Roman"/>
+          <w:color w:val="000000" w:themeColor="text1"/>
+          <w:sz w:val="28"/>
+          <w:szCs w:val="28"/>
+        </w:rPr>
+        <w:t> </w:t>
+      </w:r>
+      <w:r>
+        <w:rPr>
+          <w:rFonts w:ascii="Times New Roman" w:eastAsia="Times New Roman" w:hAnsi="Times New Roman" w:cs="Times New Roman"/>
+          <w:color w:val="000000" w:themeColor="text1"/>
+          <w:sz w:val="28"/>
+          <w:szCs w:val="28"/>
+        </w:rPr>
+        <w:t>убедится, что сеть дает требуемую точность классификации (число неправильно распознанных примеров мало);</w:t>
       </w:r>
     </w:p>
     <w:p>
@@ -2322,7 +2551,25 @@
           <w:sz w:val="28"/>
           <w:szCs w:val="28"/>
         </w:rPr>
-        <w:t>– практически использовать сеть для решения задачи.</w:t>
+        <w:t>–</w:t>
+      </w:r>
+      <w:r>
+        <w:rPr>
+          <w:rFonts w:ascii="Times New Roman" w:eastAsia="Times New Roman" w:hAnsi="Times New Roman" w:cs="Times New Roman"/>
+          <w:color w:val="000000" w:themeColor="text1"/>
+          <w:sz w:val="28"/>
+          <w:szCs w:val="28"/>
+        </w:rPr>
+        <w:t> </w:t>
+      </w:r>
+      <w:r>
+        <w:rPr>
+          <w:rFonts w:ascii="Times New Roman" w:eastAsia="Times New Roman" w:hAnsi="Times New Roman" w:cs="Times New Roman"/>
+          <w:color w:val="000000" w:themeColor="text1"/>
+          <w:sz w:val="28"/>
+          <w:szCs w:val="28"/>
+        </w:rPr>
+        <w:t>практически использовать сеть для решения задачи.</w:t>
       </w:r>
     </w:p>
     <w:p>
@@ -2366,7 +2613,25 @@
           <w:sz w:val="28"/>
           <w:szCs w:val="28"/>
         </w:rPr>
-        <w:t>1. Мобильное приложение, которое устанавливается на телефон пациента, для сбора поведенческой информации. Было написано с использованием языка Java для мобильной платформы Android. Приложение аккумулирует и отправляет всю информацию о пациенте на веб-сервис.</w:t>
+        <w:t>1.</w:t>
+      </w:r>
+      <w:r>
+        <w:rPr>
+          <w:rFonts w:ascii="Times New Roman" w:eastAsia="Times New Roman" w:hAnsi="Times New Roman" w:cs="Times New Roman"/>
+          <w:color w:val="000000" w:themeColor="text1"/>
+          <w:sz w:val="28"/>
+          <w:szCs w:val="28"/>
+        </w:rPr>
+        <w:t> </w:t>
+      </w:r>
+      <w:r>
+        <w:rPr>
+          <w:rFonts w:ascii="Times New Roman" w:eastAsia="Times New Roman" w:hAnsi="Times New Roman" w:cs="Times New Roman"/>
+          <w:color w:val="000000" w:themeColor="text1"/>
+          <w:sz w:val="28"/>
+          <w:szCs w:val="28"/>
+        </w:rPr>
+        <w:t>Мобильное приложение, которое устанавливается на телефон пациента, для сбора поведенческой информации. Было написано с использованием языка Java для мобильной платформы Android. Приложение аккумулирует и отправляет всю информацию о пациенте на веб-сервис.</w:t>
       </w:r>
     </w:p>
     <w:p>
@@ -2388,7 +2653,25 @@
           <w:sz w:val="28"/>
           <w:szCs w:val="28"/>
         </w:rPr>
-        <w:t xml:space="preserve">2. Веб-сервис для получения и предоставления данных о пациенте. Был разработан с использованием технологии ASP.NET Web API 2.0, доступ к ресурсам которого предоставляется через HTTP запросы. Получает всю поведенческую информацию пациента от мобильного приложения и сохраняет её в базу данных. </w:t>
+        <w:t>2.</w:t>
+      </w:r>
+      <w:r>
+        <w:rPr>
+          <w:rFonts w:ascii="Times New Roman" w:eastAsia="Times New Roman" w:hAnsi="Times New Roman" w:cs="Times New Roman"/>
+          <w:color w:val="000000" w:themeColor="text1"/>
+          <w:sz w:val="28"/>
+          <w:szCs w:val="28"/>
+        </w:rPr>
+        <w:t> </w:t>
+      </w:r>
+      <w:r>
+        <w:rPr>
+          <w:rFonts w:ascii="Times New Roman" w:eastAsia="Times New Roman" w:hAnsi="Times New Roman" w:cs="Times New Roman"/>
+          <w:color w:val="000000" w:themeColor="text1"/>
+          <w:sz w:val="28"/>
+          <w:szCs w:val="28"/>
+        </w:rPr>
+        <w:t xml:space="preserve">Веб-сервис для получения и предоставления данных о пациенте. Был разработан с использованием технологии ASP.NET Web API 2.0, доступ к ресурсам которого предоставляется через HTTP запросы. Получает всю поведенческую информацию пациента от мобильного приложения и сохраняет её в базу данных. </w:t>
       </w:r>
     </w:p>
     <w:p>
@@ -2410,7 +2693,19 @@
           <w:sz w:val="28"/>
           <w:szCs w:val="28"/>
         </w:rPr>
-        <w:t xml:space="preserve">3. Вычислительный сервис для обработки больших данных пациента. Был разработан с использованием технологии .NET. При поступлении новых </w:t>
+        <w:t>3.</w:t>
+      </w:r>
+      <w:r>
+        <w:t> </w:t>
+      </w:r>
+      <w:r>
+        <w:rPr>
+          <w:rFonts w:ascii="Times New Roman" w:eastAsia="Times New Roman" w:hAnsi="Times New Roman" w:cs="Times New Roman"/>
+          <w:color w:val="000000" w:themeColor="text1"/>
+          <w:sz w:val="28"/>
+          <w:szCs w:val="28"/>
+        </w:rPr>
+        <w:t xml:space="preserve">Вычислительный сервис для обработки больших данных пациента. Был разработан с использованием технологии .NET. При поступлении новых </w:t>
       </w:r>
       <w:r>
         <w:rPr>
@@ -2442,7 +2737,25 @@
           <w:sz w:val="28"/>
           <w:szCs w:val="28"/>
         </w:rPr>
-        <w:t>4. Сервер базы данных является хранилищем всей информации о пациенте и пользователях системы.</w:t>
+        <w:t>4.</w:t>
+      </w:r>
+      <w:r>
+        <w:rPr>
+          <w:rFonts w:ascii="Times New Roman" w:eastAsia="Times New Roman" w:hAnsi="Times New Roman" w:cs="Times New Roman"/>
+          <w:color w:val="000000" w:themeColor="text1"/>
+          <w:sz w:val="28"/>
+          <w:szCs w:val="28"/>
+        </w:rPr>
+        <w:t> </w:t>
+      </w:r>
+      <w:r>
+        <w:rPr>
+          <w:rFonts w:ascii="Times New Roman" w:eastAsia="Times New Roman" w:hAnsi="Times New Roman" w:cs="Times New Roman"/>
+          <w:color w:val="000000" w:themeColor="text1"/>
+          <w:sz w:val="28"/>
+          <w:szCs w:val="28"/>
+        </w:rPr>
+        <w:t>Сервер базы данных является хранилищем всей информации о пациенте и пользователях системы.</w:t>
       </w:r>
     </w:p>
     <w:p>
@@ -2464,7 +2777,25 @@
           <w:sz w:val="28"/>
           <w:szCs w:val="28"/>
         </w:rPr>
-        <w:t>5. Браузерное приложение, которое позволяет врачу получить доступ к поведенческой информации конкретного пациента, а также увидеть предсказанное системой его психологическое состояние. Приложение было написано с использованием технологий ReactJS, HTML 5.0 и CSS 3.0.</w:t>
+        <w:t>5.</w:t>
+      </w:r>
+      <w:r>
+        <w:rPr>
+          <w:rFonts w:ascii="Times New Roman" w:eastAsia="Times New Roman" w:hAnsi="Times New Roman" w:cs="Times New Roman"/>
+          <w:color w:val="000000" w:themeColor="text1"/>
+          <w:sz w:val="28"/>
+          <w:szCs w:val="28"/>
+        </w:rPr>
+        <w:t> </w:t>
+      </w:r>
+      <w:r>
+        <w:rPr>
+          <w:rFonts w:ascii="Times New Roman" w:eastAsia="Times New Roman" w:hAnsi="Times New Roman" w:cs="Times New Roman"/>
+          <w:color w:val="000000" w:themeColor="text1"/>
+          <w:sz w:val="28"/>
+          <w:szCs w:val="28"/>
+        </w:rPr>
+        <w:t>Браузерное приложение, которое позволяет врачу получить доступ к поведенческой информации конкретного пациента, а также увидеть предсказанное системой его психологическое состояние. Приложение было написано с использованием технологий ReactJS, HTML 5.0 и CSS 3.0.</w:t>
       </w:r>
     </w:p>
     <w:p>
@@ -2832,9 +3163,27 @@
           <w:sz w:val="28"/>
           <w:szCs w:val="28"/>
         </w:rPr>
-        <w:t xml:space="preserve">1) На основании изученного материала по искусственным интеллектуальным системам </w:t>
-      </w:r>
-      <w:bookmarkStart w:id="0" w:name="_Hlk10478162"/>
+        <w:t>1</w:t>
+      </w:r>
+      <w:r>
+        <w:rPr>
+          <w:rFonts w:ascii="Times New Roman" w:eastAsia="Times New Roman" w:hAnsi="Times New Roman" w:cs="Times New Roman"/>
+          <w:color w:val="000000" w:themeColor="text1"/>
+          <w:sz w:val="28"/>
+          <w:szCs w:val="28"/>
+        </w:rPr>
+        <w:t>. </w:t>
+      </w:r>
+      <w:r>
+        <w:rPr>
+          <w:rFonts w:ascii="Times New Roman" w:eastAsia="Times New Roman" w:hAnsi="Times New Roman" w:cs="Times New Roman"/>
+          <w:color w:val="000000" w:themeColor="text1"/>
+          <w:sz w:val="28"/>
+          <w:szCs w:val="28"/>
+        </w:rPr>
+        <w:t xml:space="preserve">На основании изученного материала по искусственным интеллектуальным системам </w:t>
+      </w:r>
+      <w:bookmarkStart w:id="1" w:name="_Hlk10478162"/>
       <w:r>
         <w:rPr>
           <w:rFonts w:ascii="Times New Roman" w:eastAsia="Times New Roman" w:hAnsi="Times New Roman" w:cs="Times New Roman"/>
@@ -2844,7 +3193,7 @@
         </w:rPr>
         <w:t xml:space="preserve">были выявлены наиболее эффективные системы и точные методы классификации, отмечены успешные примеры реализации. </w:t>
       </w:r>
-      <w:bookmarkEnd w:id="0"/>
+      <w:bookmarkEnd w:id="1"/>
       <w:r>
         <w:rPr>
           <w:rFonts w:ascii="Times New Roman" w:eastAsia="Times New Roman" w:hAnsi="Times New Roman" w:cs="Times New Roman"/>
@@ -2874,9 +3223,27 @@
           <w:sz w:val="28"/>
           <w:szCs w:val="28"/>
         </w:rPr>
-        <w:t xml:space="preserve">2)  Обзор основных видов информационных моделей нейронных сетей позволил выделить две универсальные модели, применимые для широкого круга задач: радиальные нейронные сети прямого распространения и однонаправленные многослойные сети. Выбор информационной модели для решения практической задачи был сделан в пользу </w:t>
-      </w:r>
-      <w:bookmarkStart w:id="1" w:name="_Hlk10563243"/>
+        <w:t>2</w:t>
+      </w:r>
+      <w:r>
+        <w:rPr>
+          <w:rFonts w:ascii="Times New Roman" w:eastAsia="Times New Roman" w:hAnsi="Times New Roman" w:cs="Times New Roman"/>
+          <w:color w:val="000000" w:themeColor="text1"/>
+          <w:sz w:val="28"/>
+          <w:szCs w:val="28"/>
+        </w:rPr>
+        <w:t>. </w:t>
+      </w:r>
+      <w:r>
+        <w:rPr>
+          <w:rFonts w:ascii="Times New Roman" w:eastAsia="Times New Roman" w:hAnsi="Times New Roman" w:cs="Times New Roman"/>
+          <w:color w:val="000000" w:themeColor="text1"/>
+          <w:sz w:val="28"/>
+          <w:szCs w:val="28"/>
+        </w:rPr>
+        <w:t xml:space="preserve">Обзор основных видов информационных моделей нейронных сетей позволил выделить две универсальные модели, применимые для широкого круга задач: радиальные нейронные сети прямого распространения и однонаправленные многослойные сети. Выбор информационной модели для решения практической задачи был сделан в пользу </w:t>
+      </w:r>
+      <w:bookmarkStart w:id="2" w:name="_Hlk10563243"/>
       <w:r>
         <w:rPr>
           <w:rFonts w:ascii="Times New Roman" w:eastAsia="Times New Roman" w:hAnsi="Times New Roman" w:cs="Times New Roman"/>
@@ -2895,7 +3262,7 @@
         </w:rPr>
         <w:t xml:space="preserve">многослойных </w:t>
       </w:r>
-      <w:bookmarkEnd w:id="1"/>
+      <w:bookmarkEnd w:id="2"/>
       <w:r>
         <w:rPr>
           <w:rFonts w:ascii="Times New Roman" w:eastAsia="Times New Roman" w:hAnsi="Times New Roman" w:cs="Times New Roman"/>
@@ -2925,7 +3292,25 @@
           <w:sz w:val="28"/>
           <w:szCs w:val="28"/>
         </w:rPr>
-        <w:t>3) В практической части работы была разработана автоматизированная система по распознаванию психологического состояния человека. Система предоставляет возможность в режиме реального времени отслеживать поведение человека через интернет, делать предположения о его психологическом состоянии. Система состоит из мобильного приложения, разработанного под платформу Android, двух веб-сервисов на платформе .NET Framework, одного  ReactJs веб-приложения и одной реляционной базы данных.</w:t>
+        <w:t>3</w:t>
+      </w:r>
+      <w:r>
+        <w:rPr>
+          <w:rFonts w:ascii="Times New Roman" w:eastAsia="Times New Roman" w:hAnsi="Times New Roman" w:cs="Times New Roman"/>
+          <w:color w:val="000000" w:themeColor="text1"/>
+          <w:sz w:val="28"/>
+          <w:szCs w:val="28"/>
+        </w:rPr>
+        <w:t>. </w:t>
+      </w:r>
+      <w:r>
+        <w:rPr>
+          <w:rFonts w:ascii="Times New Roman" w:eastAsia="Times New Roman" w:hAnsi="Times New Roman" w:cs="Times New Roman"/>
+          <w:color w:val="000000" w:themeColor="text1"/>
+          <w:sz w:val="28"/>
+          <w:szCs w:val="28"/>
+        </w:rPr>
+        <w:t>В практической части работы была разработана автоматизированная система по распознаванию психологического состояния человека. Система предоставляет возможность в режиме реального времени отслеживать поведение человека через интернет, делать предположения о его психологическом состоянии. Система состоит из мобильного приложения, разработанного под платформу Android, двух веб-сервисов на платформе .NET Framework, одного  ReactJs веб-приложения и одной реляционной базы данных.</w:t>
       </w:r>
     </w:p>
     <w:p>
@@ -3005,8 +3390,19 @@
           <w:szCs w:val="28"/>
         </w:rPr>
       </w:pPr>
-      <w:bookmarkStart w:id="2" w:name="_GoBack"/>
-      <w:bookmarkEnd w:id="2"/>
+    </w:p>
+    <w:p>
+      <w:pPr>
+        <w:spacing w:after="0" w:line="360" w:lineRule="exact"/>
+        <w:jc w:val="center"/>
+        <w:rPr>
+          <w:rFonts w:ascii="Times New Roman" w:eastAsia="Times New Roman" w:hAnsi="Times New Roman" w:cs="Times New Roman"/>
+          <w:b/>
+          <w:color w:val="000000" w:themeColor="text1"/>
+          <w:sz w:val="28"/>
+          <w:szCs w:val="28"/>
+        </w:rPr>
+      </w:pPr>
     </w:p>
     <w:p>
       <w:pPr>
@@ -3063,7 +3459,7 @@
           <w:sz w:val="28"/>
           <w:szCs w:val="28"/>
         </w:rPr>
-        <w:tab/>
+        <w:t> </w:t>
       </w:r>
       <w:r>
         <w:rPr>
@@ -3167,7 +3563,7 @@
 </file>
 
 <file path=word/numbering.xml><?xml version="1.0" encoding="utf-8"?>
-<w:numbering xmlns:wpc="http://schemas.microsoft.com/office/word/2010/wordprocessingCanvas" xmlns:cx="http://schemas.microsoft.com/office/drawing/2014/chartex" xmlns:mc="http://schemas.openxmlformats.org/markup-compatibility/2006" xmlns:o="urn:schemas-microsoft-com:office:office" xmlns:r="http://schemas.openxmlformats.org/officeDocument/2006/relationships" xmlns:m="http://schemas.openxmlformats.org/officeDocument/2006/math" xmlns:v="urn:schemas-microsoft-com:vml" xmlns:wp14="http://schemas.microsoft.com/office/word/2010/wordprocessingDrawing" xmlns:wp="http://schemas.openxmlformats.org/drawingml/2006/wordprocessingDrawing" xmlns:w10="urn:schemas-microsoft-com:office:word" xmlns:w="http://schemas.openxmlformats.org/wordprocessingml/2006/main" xmlns:w14="http://schemas.microsoft.com/office/word/2010/wordml" xmlns:w15="http://schemas.microsoft.com/office/word/2012/wordml" xmlns:w16se="http://schemas.microsoft.com/office/word/2015/wordml/symex" xmlns:wpg="http://schemas.microsoft.com/office/word/2010/wordprocessingGroup" xmlns:wpi="http://schemas.microsoft.com/office/word/2010/wordprocessingInk" xmlns:wne="http://schemas.microsoft.com/office/word/2006/wordml" xmlns:wps="http://schemas.microsoft.com/office/word/2010/wordprocessingShape" mc:Ignorable="w14 w15 w16se wp14">
+<w:numbering xmlns:wpc="http://schemas.microsoft.com/office/word/2010/wordprocessingCanvas" xmlns:cx="http://schemas.microsoft.com/office/drawing/2014/chartex" xmlns:cx1="http://schemas.microsoft.com/office/drawing/2015/9/8/chartex" xmlns:cx2="http://schemas.microsoft.com/office/drawing/2015/10/21/chartex" xmlns:cx3="http://schemas.microsoft.com/office/drawing/2016/5/9/chartex" xmlns:cx4="http://schemas.microsoft.com/office/drawing/2016/5/10/chartex" xmlns:cx5="http://schemas.microsoft.com/office/drawing/2016/5/11/chartex" xmlns:cx6="http://schemas.microsoft.com/office/drawing/2016/5/12/chartex" xmlns:cx7="http://schemas.microsoft.com/office/drawing/2016/5/13/chartex" xmlns:cx8="http://schemas.microsoft.com/office/drawing/2016/5/14/chartex" xmlns:mc="http://schemas.openxmlformats.org/markup-compatibility/2006" xmlns:aink="http://schemas.microsoft.com/office/drawing/2016/ink" xmlns:am3d="http://schemas.microsoft.com/office/drawing/2017/model3d" xmlns:o="urn:schemas-microsoft-com:office:office" xmlns:r="http://schemas.openxmlformats.org/officeDocument/2006/relationships" xmlns:m="http://schemas.openxmlformats.org/officeDocument/2006/math" xmlns:v="urn:schemas-microsoft-com:vml" xmlns:wp14="http://schemas.microsoft.com/office/word/2010/wordprocessingDrawing" xmlns:wp="http://schemas.openxmlformats.org/drawingml/2006/wordprocessingDrawing" xmlns:w10="urn:schemas-microsoft-com:office:word" xmlns:w="http://schemas.openxmlformats.org/wordprocessingml/2006/main" xmlns:w14="http://schemas.microsoft.com/office/word/2010/wordml" xmlns:w15="http://schemas.microsoft.com/office/word/2012/wordml" xmlns:w16cid="http://schemas.microsoft.com/office/word/2016/wordml/cid" xmlns:w16se="http://schemas.microsoft.com/office/word/2015/wordml/symex" xmlns:wpg="http://schemas.microsoft.com/office/word/2010/wordprocessingGroup" xmlns:wpi="http://schemas.microsoft.com/office/word/2010/wordprocessingInk" xmlns:wne="http://schemas.microsoft.com/office/word/2006/wordml" xmlns:wps="http://schemas.microsoft.com/office/word/2010/wordprocessingShape" mc:Ignorable="w14 w15 w16se w16cid wp14">
   <w:abstractNum w:abstractNumId="0" w15:restartNumberingAfterBreak="0">
     <w:nsid w:val="1DF33CF2"/>
     <w:multiLevelType w:val="hybridMultilevel"/>
@@ -4564,7 +4960,7 @@
 </file>
 
 <file path=word/styles.xml><?xml version="1.0" encoding="utf-8"?>
-<w:styles xmlns:mc="http://schemas.openxmlformats.org/markup-compatibility/2006" xmlns:r="http://schemas.openxmlformats.org/officeDocument/2006/relationships" xmlns:w="http://schemas.openxmlformats.org/wordprocessingml/2006/main" xmlns:w14="http://schemas.microsoft.com/office/word/2010/wordml" xmlns:w15="http://schemas.microsoft.com/office/word/2012/wordml" xmlns:w16se="http://schemas.microsoft.com/office/word/2015/wordml/symex" mc:Ignorable="w14 w15 w16se">
+<w:styles xmlns:mc="http://schemas.openxmlformats.org/markup-compatibility/2006" xmlns:r="http://schemas.openxmlformats.org/officeDocument/2006/relationships" xmlns:w="http://schemas.openxmlformats.org/wordprocessingml/2006/main" xmlns:w14="http://schemas.microsoft.com/office/word/2010/wordml" xmlns:w15="http://schemas.microsoft.com/office/word/2012/wordml" xmlns:w16cid="http://schemas.microsoft.com/office/word/2016/wordml/cid" xmlns:w16se="http://schemas.microsoft.com/office/word/2015/wordml/symex" mc:Ignorable="w14 w15 w16se w16cid">
   <w:docDefaults>
     <w:rPrDefault>
       <w:rPr>
@@ -4580,7 +4976,7 @@
       </w:pPr>
     </w:pPrDefault>
   </w:docDefaults>
-  <w:latentStyles w:defLockedState="0" w:defUIPriority="99" w:defSemiHidden="0" w:defUnhideWhenUsed="0" w:defQFormat="0" w:count="371">
+  <w:latentStyles w:defLockedState="0" w:defUIPriority="99" w:defSemiHidden="0" w:defUnhideWhenUsed="0" w:defQFormat="0" w:count="375">
     <w:lsdException w:name="Normal" w:uiPriority="0" w:qFormat="1"/>
     <w:lsdException w:name="heading 1" w:uiPriority="9" w:qFormat="1"/>
     <w:lsdException w:name="heading 2" w:semiHidden="1" w:uiPriority="9" w:unhideWhenUsed="1" w:qFormat="1"/>
@@ -4686,7 +5082,6 @@
     <w:lsdException w:name="HTML Sample" w:semiHidden="1" w:unhideWhenUsed="1"/>
     <w:lsdException w:name="HTML Typewriter" w:semiHidden="1" w:unhideWhenUsed="1"/>
     <w:lsdException w:name="HTML Variable" w:semiHidden="1" w:unhideWhenUsed="1"/>
-    <w:lsdException w:name="Normal Table" w:semiHidden="1" w:unhideWhenUsed="1"/>
     <w:lsdException w:name="annotation subject" w:semiHidden="1" w:unhideWhenUsed="1"/>
     <w:lsdException w:name="No List" w:semiHidden="1" w:unhideWhenUsed="1"/>
     <w:lsdException w:name="Outline List 1" w:semiHidden="1" w:unhideWhenUsed="1"/>
@@ -4730,10 +5125,8 @@
     <w:lsdException w:name="Table Elegant" w:semiHidden="1" w:unhideWhenUsed="1"/>
     <w:lsdException w:name="Table Professional" w:semiHidden="1" w:unhideWhenUsed="1"/>
     <w:lsdException w:name="Table Subtle 1" w:semiHidden="1" w:unhideWhenUsed="1"/>
-    <w:lsdException w:name="Table Subtle 2" w:semiHidden="1" w:unhideWhenUsed="1"/>
     <w:lsdException w:name="Table Web 1" w:semiHidden="1" w:unhideWhenUsed="1"/>
     <w:lsdException w:name="Table Web 2" w:semiHidden="1" w:unhideWhenUsed="1"/>
-    <w:lsdException w:name="Table Web 3" w:semiHidden="1" w:unhideWhenUsed="1"/>
     <w:lsdException w:name="Balloon Text" w:semiHidden="1" w:unhideWhenUsed="1"/>
     <w:lsdException w:name="Table Grid" w:uiPriority="59"/>
     <w:lsdException w:name="Table Theme" w:semiHidden="1" w:unhideWhenUsed="1"/>
@@ -4952,6 +5345,10 @@
     <w:lsdException w:name="List Table 5 Dark Accent 6" w:uiPriority="50"/>
     <w:lsdException w:name="List Table 6 Colorful Accent 6" w:uiPriority="51"/>
     <w:lsdException w:name="List Table 7 Colorful Accent 6" w:uiPriority="52"/>
+    <w:lsdException w:name="Mention" w:semiHidden="1" w:unhideWhenUsed="1"/>
+    <w:lsdException w:name="Smart Hyperlink" w:semiHidden="1" w:unhideWhenUsed="1"/>
+    <w:lsdException w:name="Hashtag" w:semiHidden="1" w:unhideWhenUsed="1"/>
+    <w:lsdException w:name="Unresolved Mention" w:semiHidden="1" w:unhideWhenUsed="1"/>
   </w:latentStyles>
   <w:style w:type="paragraph" w:default="1" w:styleId="Normal">
     <w:name w:val="Normal"/>
@@ -4960,7 +5357,6 @@
   <w:style w:type="character" w:default="1" w:styleId="DefaultParagraphFont">
     <w:name w:val="Default Paragraph Font"/>
     <w:uiPriority w:val="1"/>
-    <w:semiHidden/>
     <w:unhideWhenUsed/>
   </w:style>
   <w:style w:type="table" w:default="1" w:styleId="TableNormal">

</xml_diff>